<commit_message>
downsize figure resolution for non retina screens
</commit_message>
<xml_diff>
--- a/env/report/ntu-simoncblyth-may-2016.docx
+++ b/env/report/ntu-simoncblyth-may-2016.docx
@@ -684,7 +684,7 @@
       <w:r>
         <w:drawing>
           <wp:inline xmlns:a="http://schemas.openxmlformats.org/drawingml/2006/main" xmlns:pic="http://schemas.openxmlformats.org/drawingml/2006/picture">
-            <wp:extent cx="13500100" cy="9169400"/>
+            <wp:extent cx="6743700" cy="4584700"/>
             <wp:docPr id="2" name="Picture 2"/>
             <wp:cNvGraphicFramePr>
               <a:graphicFrameLocks noChangeAspect="1"/>
@@ -693,7 +693,7 @@
               <a:graphicData uri="http://schemas.openxmlformats.org/drawingml/2006/picture">
                 <pic:pic>
                   <pic:nvPicPr>
-                    <pic:cNvPr id="0" name="rainbow_cfg4_1_reduced.png"/>
+                    <pic:cNvPr id="0" name="rainbow_cfg4_1_reduced_half.png"/>
                     <pic:cNvPicPr/>
                   </pic:nvPicPr>
                   <pic:blipFill>
@@ -705,7 +705,7 @@
                   <pic:spPr>
                     <a:xfrm>
                       <a:off x="0" y="0"/>
-                      <a:ext cx="13500100" cy="9169400"/>
+                      <a:ext cx="6743700" cy="4584700"/>
                     </a:xfrm>
                     <a:prstGeom prst="rect"/>
                   </pic:spPr>
@@ -758,7 +758,7 @@
               <a:graphicData uri="http://schemas.openxmlformats.org/drawingml/2006/picture">
                 <pic:pic>
                   <pic:nvPicPr>
-                    <pic:cNvPr id="0" name="PmtInBox_TOBTSD_xyzt.png"/>
+                    <pic:cNvPr id="0" name="PmtInBox_TOBTSD_xyzt_half.png"/>
                     <pic:cNvPicPr/>
                   </pic:nvPicPr>
                   <pic:blipFill>

</xml_diff>